<commit_message>
"DONE" (Minimum Marketable Release)
</commit_message>
<xml_diff>
--- a/assets/The Art of Agile Documentation — Workshop Facilitators' Guide — by David Sabine.docx
+++ b/assets/The Art of Agile Documentation — Workshop Facilitators' Guide — by David Sabine.docx
@@ -528,6 +528,8 @@
           <w:docGrid w:linePitch="360"/>
         </w:sectPr>
       </w:pPr>
+      <w:bookmarkStart w:id="0" w:name="_GoBack"/>
+      <w:bookmarkEnd w:id="0"/>
     </w:p>
     <w:tbl>
       <w:tblPr>
@@ -716,8 +718,6 @@
           <w:sz w:val="36"/>
         </w:rPr>
       </w:pPr>
-      <w:bookmarkStart w:id="0" w:name="_GoBack"/>
-      <w:bookmarkEnd w:id="0"/>
     </w:p>
     <w:tbl>
       <w:tblPr>
@@ -928,7 +928,7 @@
           <w:pgSz w:w="12240" w:h="15840" w:code="1"/>
           <w:pgMar w:top="720" w:right="720" w:bottom="720" w:left="720" w:header="0" w:footer="0" w:gutter="0"/>
           <w:cols w:space="708"/>
-          <w:vAlign w:val="center"/>
+          <w:vAlign w:val="bottom"/>
           <w:docGrid w:linePitch="360"/>
         </w:sectPr>
       </w:pPr>
@@ -1062,7 +1062,19 @@
           <w:rPr>
             <w:rStyle w:val="Hyperlink"/>
           </w:rPr>
-          <w:t>Twitter</w:t>
+          <w:t>Tw</w:t>
+        </w:r>
+        <w:r>
+          <w:rPr>
+            <w:rStyle w:val="Hyperlink"/>
+          </w:rPr>
+          <w:t>i</w:t>
+        </w:r>
+        <w:r>
+          <w:rPr>
+            <w:rStyle w:val="Hyperlink"/>
+          </w:rPr>
+          <w:t>tter</w:t>
         </w:r>
       </w:hyperlink>
       <w:r>
@@ -2281,11 +2293,117 @@
       </w:r>
     </w:p>
     <w:p>
+      <w:r>
+        <w:lastRenderedPageBreak/>
+        <w:t>As well, we remember our highest priority is to satisfy the customer through early and continuous delivery of valuable increments</w:t>
+      </w:r>
+      <w:r>
+        <w:t xml:space="preserve"> — generally speaking</w:t>
+      </w:r>
+      <w:r>
+        <w:t>.</w:t>
+      </w:r>
+      <w:r>
+        <w:t xml:space="preserve">  </w:t>
+      </w:r>
+      <w:r>
+        <w:t xml:space="preserve">Therefore, </w:t>
+      </w:r>
+      <w:r>
+        <w:t xml:space="preserve">each version-controlled increment, and </w:t>
+      </w:r>
+      <w:proofErr w:type="gramStart"/>
+      <w:r>
+        <w:t>all of</w:t>
+      </w:r>
+      <w:proofErr w:type="gramEnd"/>
+      <w:r>
+        <w:t xml:space="preserve"> its related post-implementation documents, must </w:t>
+      </w:r>
+      <w:r>
+        <w:t xml:space="preserve">satisfy </w:t>
+      </w:r>
+      <w:r>
+        <w:t xml:space="preserve">their </w:t>
+      </w:r>
+      <w:r>
+        <w:t>users</w:t>
+      </w:r>
+      <w:r>
+        <w:t>.</w:t>
+      </w:r>
+    </w:p>
+    <w:p>
+      <w:pPr>
+        <w:numPr>
+          <w:ilvl w:val="0"/>
+          <w:numId w:val="22"/>
+        </w:numPr>
+      </w:pPr>
+      <w:r>
+        <w:t>Who is the code for?</w:t>
+      </w:r>
+      <w:r>
+        <w:t xml:space="preserve">  (</w:t>
+      </w:r>
+      <w:proofErr w:type="gramStart"/>
+      <w:r>
+        <w:t>Developers)  So</w:t>
+      </w:r>
+      <w:proofErr w:type="gramEnd"/>
+      <w:r>
+        <w:t xml:space="preserve"> make the code developer-centric and meaningful to that audience.</w:t>
+      </w:r>
+    </w:p>
+    <w:p>
+      <w:pPr>
+        <w:numPr>
+          <w:ilvl w:val="0"/>
+          <w:numId w:val="22"/>
+        </w:numPr>
+      </w:pPr>
+      <w:r>
+        <w:t>Who is the UI for?</w:t>
+      </w:r>
+      <w:r>
+        <w:t xml:space="preserve"> (</w:t>
+      </w:r>
+      <w:proofErr w:type="gramStart"/>
+      <w:r>
+        <w:t>Users)  So</w:t>
+      </w:r>
+      <w:proofErr w:type="gramEnd"/>
+      <w:r>
+        <w:t xml:space="preserve"> make it excellent for those people.</w:t>
+      </w:r>
+    </w:p>
+    <w:p>
+      <w:pPr>
+        <w:numPr>
+          <w:ilvl w:val="0"/>
+          <w:numId w:val="22"/>
+        </w:numPr>
+      </w:pPr>
+      <w:r>
+        <w:t>Who is the audit evidence for?</w:t>
+      </w:r>
+      <w:r>
+        <w:t xml:space="preserve">  (</w:t>
+      </w:r>
+      <w:proofErr w:type="gramStart"/>
+      <w:r>
+        <w:t>Auditors)  So</w:t>
+      </w:r>
+      <w:proofErr w:type="gramEnd"/>
+      <w:r>
+        <w:t xml:space="preserve"> make it valuable for them.</w:t>
+      </w:r>
+    </w:p>
+    <w:p>
       <w:pPr>
         <w:pStyle w:val="Heading2"/>
       </w:pPr>
       <w:r>
-        <w:lastRenderedPageBreak/>
         <w:t>Segment</w:t>
       </w:r>
       <w:r>
@@ -2390,9 +2508,14 @@
           <w:pPr>
             <w:pStyle w:val="Footer"/>
           </w:pPr>
-          <w:r>
-            <w:t>@davesabine</w:t>
-          </w:r>
+          <w:hyperlink r:id="rId1" w:history="1">
+            <w:r>
+              <w:rPr>
+                <w:rStyle w:val="Hyperlink"/>
+              </w:rPr>
+              <w:t>@davesabine</w:t>
+            </w:r>
+          </w:hyperlink>
         </w:p>
       </w:tc>
       <w:tc>
@@ -2416,7 +2539,7 @@
           <w:r>
             <w:t>Creative Commons Attribution 4.0 International License [</w:t>
           </w:r>
-          <w:hyperlink r:id="rId1" w:history="1">
+          <w:hyperlink r:id="rId2" w:history="1">
             <w:r>
               <w:rPr>
                 <w:rStyle w:val="Hyperlink"/>
@@ -2450,10 +2573,10 @@
                         <pic:cNvPicPr/>
                       </pic:nvPicPr>
                       <pic:blipFill>
-                        <a:blip r:embed="rId2">
+                        <a:blip r:embed="rId3">
                           <a:extLst>
                             <a:ext uri="{96DAC541-7B7A-43D3-8B79-37D633B846F1}">
-                              <asvg:svgBlip xmlns:asvg="http://schemas.microsoft.com/office/drawing/2016/SVG/main" r:embed="rId3"/>
+                              <asvg:svgBlip xmlns:asvg="http://schemas.microsoft.com/office/drawing/2016/SVG/main" r:embed="rId4"/>
                             </a:ext>
                           </a:extLst>
                         </a:blip>
@@ -2496,10 +2619,10 @@
                         <pic:cNvPicPr/>
                       </pic:nvPicPr>
                       <pic:blipFill>
-                        <a:blip r:embed="rId4">
+                        <a:blip r:embed="rId5">
                           <a:extLst>
                             <a:ext uri="{96DAC541-7B7A-43D3-8B79-37D633B846F1}">
-                              <asvg:svgBlip xmlns:asvg="http://schemas.microsoft.com/office/drawing/2016/SVG/main" r:embed="rId5"/>
+                              <asvg:svgBlip xmlns:asvg="http://schemas.microsoft.com/office/drawing/2016/SVG/main" r:embed="rId6"/>
                             </a:ext>
                           </a:extLst>
                         </a:blip>
@@ -2778,8 +2901,8 @@
       <w:tblLook w:val="04A0" w:firstRow="1" w:lastRow="0" w:firstColumn="1" w:lastColumn="0" w:noHBand="0" w:noVBand="1"/>
     </w:tblPr>
     <w:tblGrid>
-      <w:gridCol w:w="14803"/>
-      <w:gridCol w:w="14721"/>
+      <w:gridCol w:w="14761"/>
+      <w:gridCol w:w="14763"/>
     </w:tblGrid>
     <w:tr>
       <w:sdt>
@@ -2816,9 +2939,17 @@
         </w:tcPr>
         <w:p>
           <w:pPr>
-            <w:pStyle w:val="Subtitle"/>
             <w:jc w:val="right"/>
           </w:pPr>
+          <w:hyperlink r:id="rId1" w:history="1">
+            <w:r>
+              <w:rPr>
+                <w:rStyle w:val="Hyperlink"/>
+                <w:sz w:val="32"/>
+              </w:rPr>
+              <w:t>http://bit.ly/2qUPPAO</w:t>
+            </w:r>
+          </w:hyperlink>
         </w:p>
       </w:tc>
     </w:tr>
@@ -2829,7 +2960,11 @@
 
 <file path=word/header2.xml><?xml version="1.0" encoding="utf-8"?>
 <w:hdr xmlns:wpc="http://schemas.microsoft.com/office/word/2010/wordprocessingCanvas" xmlns:cx="http://schemas.microsoft.com/office/drawing/2014/chartex" xmlns:cx1="http://schemas.microsoft.com/office/drawing/2015/9/8/chartex" xmlns:cx2="http://schemas.microsoft.com/office/drawing/2015/10/21/chartex" xmlns:cx3="http://schemas.microsoft.com/office/drawing/2016/5/9/chartex" xmlns:cx4="http://schemas.microsoft.com/office/drawing/2016/5/10/chartex" xmlns:cx5="http://schemas.microsoft.com/office/drawing/2016/5/11/chartex" xmlns:cx6="http://schemas.microsoft.com/office/drawing/2016/5/12/chartex" xmlns:cx7="http://schemas.microsoft.com/office/drawing/2016/5/13/chartex" xmlns:cx8="http://schemas.microsoft.com/office/drawing/2016/5/14/chartex" xmlns:mc="http://schemas.openxmlformats.org/markup-compatibility/2006" xmlns:aink="http://schemas.microsoft.com/office/drawing/2016/ink" xmlns:am3d="http://schemas.microsoft.com/office/drawing/2017/model3d" xmlns:o="urn:schemas-microsoft-com:office:office" xmlns:r="http://schemas.openxmlformats.org/officeDocument/2006/relationships" xmlns:m="http://schemas.openxmlformats.org/officeDocument/2006/math" xmlns:v="urn:schemas-microsoft-com:vml" xmlns:wp14="http://schemas.microsoft.com/office/word/2010/wordprocessingDrawing" xmlns:wp="http://schemas.openxmlformats.org/drawingml/2006/wordprocessingDrawing" xmlns:w10="urn:schemas-microsoft-com:office:word" xmlns:w="http://schemas.openxmlformats.org/wordprocessingml/2006/main" xmlns:w14="http://schemas.microsoft.com/office/word/2010/wordml" xmlns:w15="http://schemas.microsoft.com/office/word/2012/wordml" xmlns:w16cid="http://schemas.microsoft.com/office/word/2016/wordml/cid" xmlns:w16se="http://schemas.microsoft.com/office/word/2015/wordml/symex" xmlns:wpg="http://schemas.microsoft.com/office/word/2010/wordprocessingGroup" xmlns:wpi="http://schemas.microsoft.com/office/word/2010/wordprocessingInk" xmlns:wne="http://schemas.microsoft.com/office/word/2006/wordml" xmlns:wps="http://schemas.microsoft.com/office/word/2010/wordprocessingShape" mc:Ignorable="w14 w15 w16se w16cid wp14">
-  <w:p/>
+  <w:p>
+    <w:pPr>
+      <w:pStyle w:val="Header"/>
+    </w:pPr>
+  </w:p>
 </w:hdr>
 </file>
 
@@ -3140,6 +3275,146 @@
     </w:lvl>
   </w:abstractNum>
   <w:abstractNum w:abstractNumId="11" w15:restartNumberingAfterBreak="0">
+    <w:nsid w:val="2AE726AC"/>
+    <w:multiLevelType w:val="hybridMultilevel"/>
+    <w:tmpl w:val="90DA65A4"/>
+    <w:lvl w:ilvl="0" w:tplc="D26023EA">
+      <w:start w:val="1"/>
+      <w:numFmt w:val="bullet"/>
+      <w:lvlText w:val="•"/>
+      <w:lvlJc w:val="left"/>
+      <w:pPr>
+        <w:tabs>
+          <w:tab w:val="num" w:pos="720"/>
+        </w:tabs>
+        <w:ind w:left="720" w:hanging="360"/>
+      </w:pPr>
+      <w:rPr>
+        <w:rFonts w:ascii="Arial" w:hAnsi="Arial" w:hint="default"/>
+      </w:rPr>
+    </w:lvl>
+    <w:lvl w:ilvl="1" w:tplc="19507A3E" w:tentative="1">
+      <w:start w:val="1"/>
+      <w:numFmt w:val="bullet"/>
+      <w:lvlText w:val="•"/>
+      <w:lvlJc w:val="left"/>
+      <w:pPr>
+        <w:tabs>
+          <w:tab w:val="num" w:pos="1440"/>
+        </w:tabs>
+        <w:ind w:left="1440" w:hanging="360"/>
+      </w:pPr>
+      <w:rPr>
+        <w:rFonts w:ascii="Arial" w:hAnsi="Arial" w:hint="default"/>
+      </w:rPr>
+    </w:lvl>
+    <w:lvl w:ilvl="2" w:tplc="1194B2C0" w:tentative="1">
+      <w:start w:val="1"/>
+      <w:numFmt w:val="bullet"/>
+      <w:lvlText w:val="•"/>
+      <w:lvlJc w:val="left"/>
+      <w:pPr>
+        <w:tabs>
+          <w:tab w:val="num" w:pos="2160"/>
+        </w:tabs>
+        <w:ind w:left="2160" w:hanging="360"/>
+      </w:pPr>
+      <w:rPr>
+        <w:rFonts w:ascii="Arial" w:hAnsi="Arial" w:hint="default"/>
+      </w:rPr>
+    </w:lvl>
+    <w:lvl w:ilvl="3" w:tplc="E1B69914" w:tentative="1">
+      <w:start w:val="1"/>
+      <w:numFmt w:val="bullet"/>
+      <w:lvlText w:val="•"/>
+      <w:lvlJc w:val="left"/>
+      <w:pPr>
+        <w:tabs>
+          <w:tab w:val="num" w:pos="2880"/>
+        </w:tabs>
+        <w:ind w:left="2880" w:hanging="360"/>
+      </w:pPr>
+      <w:rPr>
+        <w:rFonts w:ascii="Arial" w:hAnsi="Arial" w:hint="default"/>
+      </w:rPr>
+    </w:lvl>
+    <w:lvl w:ilvl="4" w:tplc="FAB6E2DE" w:tentative="1">
+      <w:start w:val="1"/>
+      <w:numFmt w:val="bullet"/>
+      <w:lvlText w:val="•"/>
+      <w:lvlJc w:val="left"/>
+      <w:pPr>
+        <w:tabs>
+          <w:tab w:val="num" w:pos="3600"/>
+        </w:tabs>
+        <w:ind w:left="3600" w:hanging="360"/>
+      </w:pPr>
+      <w:rPr>
+        <w:rFonts w:ascii="Arial" w:hAnsi="Arial" w:hint="default"/>
+      </w:rPr>
+    </w:lvl>
+    <w:lvl w:ilvl="5" w:tplc="F93AF2EE" w:tentative="1">
+      <w:start w:val="1"/>
+      <w:numFmt w:val="bullet"/>
+      <w:lvlText w:val="•"/>
+      <w:lvlJc w:val="left"/>
+      <w:pPr>
+        <w:tabs>
+          <w:tab w:val="num" w:pos="4320"/>
+        </w:tabs>
+        <w:ind w:left="4320" w:hanging="360"/>
+      </w:pPr>
+      <w:rPr>
+        <w:rFonts w:ascii="Arial" w:hAnsi="Arial" w:hint="default"/>
+      </w:rPr>
+    </w:lvl>
+    <w:lvl w:ilvl="6" w:tplc="265028DE" w:tentative="1">
+      <w:start w:val="1"/>
+      <w:numFmt w:val="bullet"/>
+      <w:lvlText w:val="•"/>
+      <w:lvlJc w:val="left"/>
+      <w:pPr>
+        <w:tabs>
+          <w:tab w:val="num" w:pos="5040"/>
+        </w:tabs>
+        <w:ind w:left="5040" w:hanging="360"/>
+      </w:pPr>
+      <w:rPr>
+        <w:rFonts w:ascii="Arial" w:hAnsi="Arial" w:hint="default"/>
+      </w:rPr>
+    </w:lvl>
+    <w:lvl w:ilvl="7" w:tplc="3328E330" w:tentative="1">
+      <w:start w:val="1"/>
+      <w:numFmt w:val="bullet"/>
+      <w:lvlText w:val="•"/>
+      <w:lvlJc w:val="left"/>
+      <w:pPr>
+        <w:tabs>
+          <w:tab w:val="num" w:pos="5760"/>
+        </w:tabs>
+        <w:ind w:left="5760" w:hanging="360"/>
+      </w:pPr>
+      <w:rPr>
+        <w:rFonts w:ascii="Arial" w:hAnsi="Arial" w:hint="default"/>
+      </w:rPr>
+    </w:lvl>
+    <w:lvl w:ilvl="8" w:tplc="57D4B656" w:tentative="1">
+      <w:start w:val="1"/>
+      <w:numFmt w:val="bullet"/>
+      <w:lvlText w:val="•"/>
+      <w:lvlJc w:val="left"/>
+      <w:pPr>
+        <w:tabs>
+          <w:tab w:val="num" w:pos="6480"/>
+        </w:tabs>
+        <w:ind w:left="6480" w:hanging="360"/>
+      </w:pPr>
+      <w:rPr>
+        <w:rFonts w:ascii="Arial" w:hAnsi="Arial" w:hint="default"/>
+      </w:rPr>
+    </w:lvl>
+  </w:abstractNum>
+  <w:abstractNum w:abstractNumId="12" w15:restartNumberingAfterBreak="0">
     <w:nsid w:val="33DA604D"/>
     <w:multiLevelType w:val="hybridMultilevel"/>
     <w:tmpl w:val="7E1A2286"/>
@@ -3225,7 +3500,7 @@
       </w:pPr>
     </w:lvl>
   </w:abstractNum>
-  <w:abstractNum w:abstractNumId="12" w15:restartNumberingAfterBreak="0">
+  <w:abstractNum w:abstractNumId="13" w15:restartNumberingAfterBreak="0">
     <w:nsid w:val="36257404"/>
     <w:multiLevelType w:val="hybridMultilevel"/>
     <w:tmpl w:val="0B4CDBA8"/>
@@ -3338,7 +3613,7 @@
       </w:rPr>
     </w:lvl>
   </w:abstractNum>
-  <w:abstractNum w:abstractNumId="13" w15:restartNumberingAfterBreak="0">
+  <w:abstractNum w:abstractNumId="14" w15:restartNumberingAfterBreak="0">
     <w:nsid w:val="3DD7111B"/>
     <w:multiLevelType w:val="hybridMultilevel"/>
     <w:tmpl w:val="1FCADC22"/>
@@ -3427,7 +3702,7 @@
       </w:pPr>
     </w:lvl>
   </w:abstractNum>
-  <w:abstractNum w:abstractNumId="14" w15:restartNumberingAfterBreak="0">
+  <w:abstractNum w:abstractNumId="15" w15:restartNumberingAfterBreak="0">
     <w:nsid w:val="488B4414"/>
     <w:multiLevelType w:val="hybridMultilevel"/>
     <w:tmpl w:val="A0CE9490"/>
@@ -3516,7 +3791,7 @@
       </w:pPr>
     </w:lvl>
   </w:abstractNum>
-  <w:abstractNum w:abstractNumId="15" w15:restartNumberingAfterBreak="0">
+  <w:abstractNum w:abstractNumId="16" w15:restartNumberingAfterBreak="0">
     <w:nsid w:val="49E80BB4"/>
     <w:multiLevelType w:val="hybridMultilevel"/>
     <w:tmpl w:val="62168398"/>
@@ -3629,7 +3904,7 @@
       </w:rPr>
     </w:lvl>
   </w:abstractNum>
-  <w:abstractNum w:abstractNumId="16" w15:restartNumberingAfterBreak="0">
+  <w:abstractNum w:abstractNumId="17" w15:restartNumberingAfterBreak="0">
     <w:nsid w:val="4B843AAC"/>
     <w:multiLevelType w:val="hybridMultilevel"/>
     <w:tmpl w:val="D68C6146"/>
@@ -3718,7 +3993,7 @@
       </w:pPr>
     </w:lvl>
   </w:abstractNum>
-  <w:abstractNum w:abstractNumId="17" w15:restartNumberingAfterBreak="0">
+  <w:abstractNum w:abstractNumId="18" w15:restartNumberingAfterBreak="0">
     <w:nsid w:val="61C514C1"/>
     <w:multiLevelType w:val="hybridMultilevel"/>
     <w:tmpl w:val="EE70FE1C"/>
@@ -3831,7 +4106,7 @@
       </w:rPr>
     </w:lvl>
   </w:abstractNum>
-  <w:abstractNum w:abstractNumId="18" w15:restartNumberingAfterBreak="0">
+  <w:abstractNum w:abstractNumId="19" w15:restartNumberingAfterBreak="0">
     <w:nsid w:val="68C6473D"/>
     <w:multiLevelType w:val="hybridMultilevel"/>
     <w:tmpl w:val="64545C82"/>
@@ -3917,7 +4192,7 @@
       </w:pPr>
     </w:lvl>
   </w:abstractNum>
-  <w:abstractNum w:abstractNumId="19" w15:restartNumberingAfterBreak="0">
+  <w:abstractNum w:abstractNumId="20" w15:restartNumberingAfterBreak="0">
     <w:nsid w:val="6D1A3E1E"/>
     <w:multiLevelType w:val="hybridMultilevel"/>
     <w:tmpl w:val="9B08F9BE"/>
@@ -4030,7 +4305,7 @@
       </w:rPr>
     </w:lvl>
   </w:abstractNum>
-  <w:abstractNum w:abstractNumId="20" w15:restartNumberingAfterBreak="0">
+  <w:abstractNum w:abstractNumId="21" w15:restartNumberingAfterBreak="0">
     <w:nsid w:val="746212C8"/>
     <w:multiLevelType w:val="hybridMultilevel"/>
     <w:tmpl w:val="23A83000"/>
@@ -4150,37 +4425,40 @@
     <w:abstractNumId w:val="0"/>
   </w:num>
   <w:num w:numId="11">
-    <w:abstractNumId w:val="18"/>
+    <w:abstractNumId w:val="19"/>
   </w:num>
   <w:num w:numId="12">
-    <w:abstractNumId w:val="17"/>
+    <w:abstractNumId w:val="18"/>
   </w:num>
   <w:num w:numId="13">
     <w:abstractNumId w:val="10"/>
   </w:num>
   <w:num w:numId="14">
+    <w:abstractNumId w:val="13"/>
+  </w:num>
+  <w:num w:numId="15">
+    <w:abstractNumId w:val="17"/>
+  </w:num>
+  <w:num w:numId="16">
     <w:abstractNumId w:val="12"/>
   </w:num>
-  <w:num w:numId="15">
+  <w:num w:numId="17">
+    <w:abstractNumId w:val="20"/>
+  </w:num>
+  <w:num w:numId="18">
     <w:abstractNumId w:val="16"/>
   </w:num>
-  <w:num w:numId="16">
-    <w:abstractNumId w:val="11"/>
+  <w:num w:numId="19">
+    <w:abstractNumId w:val="14"/>
   </w:num>
-  <w:num w:numId="17">
-    <w:abstractNumId w:val="19"/>
-  </w:num>
-  <w:num w:numId="18">
+  <w:num w:numId="20">
     <w:abstractNumId w:val="15"/>
   </w:num>
-  <w:num w:numId="19">
-    <w:abstractNumId w:val="13"/>
+  <w:num w:numId="21">
+    <w:abstractNumId w:val="21"/>
   </w:num>
-  <w:num w:numId="20">
-    <w:abstractNumId w:val="14"/>
-  </w:num>
-  <w:num w:numId="21">
-    <w:abstractNumId w:val="20"/>
+  <w:num w:numId="22">
+    <w:abstractNumId w:val="11"/>
   </w:num>
 </w:numbering>
 </file>
@@ -5189,6 +5467,13 @@
     <w:pitch w:val="variable"/>
     <w:sig w:usb0="00000000" w:usb1="10000000" w:usb2="00000000" w:usb3="00000000" w:csb0="80000000" w:csb1="00000000"/>
   </w:font>
+  <w:font w:name="Arial">
+    <w:panose1 w:val="020B0604020202020204"/>
+    <w:charset w:val="00"/>
+    <w:family w:val="swiss"/>
+    <w:pitch w:val="variable"/>
+    <w:sig w:usb0="E0002EFF" w:usb1="C000785B" w:usb2="00000009" w:usb3="00000000" w:csb0="000001FF" w:csb1="00000000"/>
+  </w:font>
   <w:font w:name="Roboto">
     <w:panose1 w:val="02000000000000000000"/>
     <w:charset w:val="00"/>
@@ -5215,14 +5500,14 @@
     <w:charset w:val="00"/>
     <w:family w:val="swiss"/>
     <w:pitch w:val="variable"/>
-    <w:sig w:usb0="E0002AFF" w:usb1="C000247B" w:usb2="00000009" w:usb3="00000000" w:csb0="000001FF" w:csb1="00000000"/>
+    <w:sig w:usb0="E1002AFF" w:usb1="4000ACFF" w:usb2="00000009" w:usb3="00000000" w:csb0="000001FF" w:csb1="00000000"/>
   </w:font>
   <w:font w:name="Calibri Light">
     <w:panose1 w:val="020F0302020204030204"/>
     <w:charset w:val="00"/>
     <w:family w:val="swiss"/>
     <w:pitch w:val="variable"/>
-    <w:sig w:usb0="E0002AFF" w:usb1="C000247B" w:usb2="00000009" w:usb3="00000000" w:csb0="000001FF" w:csb1="00000000"/>
+    <w:sig w:usb0="A0002AEF" w:usb1="4000207B" w:usb2="00000000" w:usb3="00000000" w:csb0="000001FF" w:csb1="00000000"/>
   </w:font>
 </w:fonts>
 </file>
@@ -5245,7 +5530,9 @@
     <w:rsidRoot w:val="00995440"/>
     <w:rsid w:val="00103582"/>
     <w:rsid w:val="002C377A"/>
+    <w:rsid w:val="002D14F7"/>
     <w:rsid w:val="00397BC1"/>
+    <w:rsid w:val="00426086"/>
     <w:rsid w:val="00995440"/>
     <w:rsid w:val="009C5EF6"/>
     <w:rsid w:val="00CD0360"/>
@@ -5945,7 +6232,7 @@
 </file>
 
 <file path=customXml/itemProps1.xml><?xml version="1.0" encoding="utf-8"?>
-<ds:datastoreItem xmlns:ds="http://schemas.openxmlformats.org/officeDocument/2006/customXml" ds:itemID="{B6022C3C-D3C1-489F-8B66-6B25FB7425B4}">
+<ds:datastoreItem xmlns:ds="http://schemas.openxmlformats.org/officeDocument/2006/customXml" ds:itemID="{7AEEB828-95FE-41FF-BD1A-4BF40CF6942A}">
   <ds:schemaRefs>
     <ds:schemaRef ds:uri="http://schemas.openxmlformats.org/officeDocument/2006/bibliography"/>
   </ds:schemaRefs>

</xml_diff>

<commit_message>
Updated branding in facilitator's guide
</commit_message>
<xml_diff>
--- a/assets/The Art of Agile Documentation — Workshop Facilitators' Guide — by David Sabine.docx
+++ b/assets/The Art of Agile Documentation — Workshop Facilitators' Guide — by David Sabine.docx
@@ -12,9 +12,9 @@
           <w:bottom w:val="none" w:sz="0" w:space="0" w:color="auto"/>
           <w:right w:val="none" w:sz="0" w:space="0" w:color="auto"/>
           <w:insideH w:val="single" w:sz="48" w:space="0" w:color="auto"/>
-          <w:insideV w:val="dashDotStroked" w:sz="24" w:space="0" w:color="auto"/>
+          <w:insideV w:val="wave" w:sz="6" w:space="0" w:color="auto"/>
         </w:tblBorders>
-        <w:tblLook w:val="04A0" w:firstRow="1" w:lastRow="0" w:firstColumn="1" w:lastColumn="0" w:noHBand="0" w:noVBand="1"/>
+        <w:tblLook w:val="0600" w:firstRow="0" w:lastRow="0" w:firstColumn="0" w:lastColumn="0" w:noHBand="1" w:noVBand="1"/>
       </w:tblPr>
       <w:tblGrid>
         <w:gridCol w:w="14754"/>
@@ -22,7 +22,7 @@
       </w:tblGrid>
       <w:tr>
         <w:trPr>
-          <w:trHeight w:hRule="exact" w:val="9072"/>
+          <w:trHeight w:hRule="exact" w:val="9128"/>
         </w:trPr>
         <w:tc>
           <w:tcPr>
@@ -37,6 +37,7 @@
                 <w:szCs w:val="18"/>
               </w:rPr>
             </w:pPr>
+            <w:bookmarkStart w:id="0" w:name="_GoBack"/>
             <w:r>
               <w:rPr>
                 <w:rFonts w:asciiTheme="majorHAnsi" w:hAnsiTheme="majorHAnsi"/>
@@ -46,18 +47,18 @@
                 <w:szCs w:val="18"/>
               </w:rPr>
               <w:drawing>
-                <wp:anchor distT="0" distB="0" distL="114300" distR="114300" simplePos="0" relativeHeight="251659264" behindDoc="0" locked="0" layoutInCell="1" allowOverlap="1" wp14:anchorId="0EC5049F" wp14:editId="28CE64AD">
+                <wp:anchor distT="0" distB="0" distL="114300" distR="114300" simplePos="0" relativeHeight="251658240" behindDoc="0" locked="0" layoutInCell="1" allowOverlap="1" wp14:anchorId="17242437" wp14:editId="3D4679CB">
                   <wp:simplePos x="0" y="0"/>
                   <wp:positionH relativeFrom="leftMargin">
-                    <wp:posOffset>9142095</wp:posOffset>
+                    <wp:posOffset>9062389</wp:posOffset>
                   </wp:positionH>
                   <wp:positionV relativeFrom="topMargin">
-                    <wp:posOffset>5536997</wp:posOffset>
+                    <wp:posOffset>2593340</wp:posOffset>
                   </wp:positionV>
                   <wp:extent cx="542925" cy="542925"/>
-                  <wp:effectExtent l="19050" t="0" r="0" b="0"/>
+                  <wp:effectExtent l="0" t="0" r="9525" b="0"/>
                   <wp:wrapNone/>
-                  <wp:docPr id="4" name="Graphic 4" descr="Arrow: Counterclockwise curve"/>
+                  <wp:docPr id="3" name="Graphic 3" descr="Arrow: Slight curve"/>
                   <wp:cNvGraphicFramePr>
                     <a:graphicFrameLocks xmlns:a="http://schemas.openxmlformats.org/drawingml/2006/main" noChangeAspect="1"/>
                   </wp:cNvGraphicFramePr>
@@ -65,7 +66,7 @@
                     <a:graphicData uri="http://schemas.openxmlformats.org/drawingml/2006/picture">
                       <pic:pic xmlns:pic="http://schemas.openxmlformats.org/drawingml/2006/picture">
                         <pic:nvPicPr>
-                          <pic:cNvPr id="4" name="CurveCounterclockwise.svg"/>
+                          <pic:cNvPr id="3" name="SlightCurve.svg"/>
                           <pic:cNvPicPr/>
                         </pic:nvPicPr>
                         <pic:blipFill>
@@ -84,7 +85,7 @@
                           </a:stretch>
                         </pic:blipFill>
                         <pic:spPr>
-                          <a:xfrm rot="15144807">
+                          <a:xfrm>
                             <a:off x="0" y="0"/>
                             <a:ext cx="542925" cy="542925"/>
                           </a:xfrm>
@@ -113,18 +114,18 @@
                 <w:szCs w:val="18"/>
               </w:rPr>
               <w:drawing>
-                <wp:anchor distT="0" distB="0" distL="114300" distR="114300" simplePos="0" relativeHeight="251658240" behindDoc="0" locked="0" layoutInCell="1" allowOverlap="1" wp14:anchorId="17242437" wp14:editId="1CF89872">
+                <wp:anchor distT="0" distB="0" distL="114300" distR="114300" simplePos="0" relativeHeight="251659264" behindDoc="0" locked="0" layoutInCell="1" allowOverlap="1" wp14:anchorId="0EC5049F" wp14:editId="74E86AED">
                   <wp:simplePos x="0" y="0"/>
                   <wp:positionH relativeFrom="leftMargin">
-                    <wp:posOffset>9086850</wp:posOffset>
+                    <wp:posOffset>9142095</wp:posOffset>
                   </wp:positionH>
                   <wp:positionV relativeFrom="topMargin">
-                    <wp:posOffset>2593340</wp:posOffset>
+                    <wp:posOffset>5536997</wp:posOffset>
                   </wp:positionV>
                   <wp:extent cx="542925" cy="542925"/>
-                  <wp:effectExtent l="0" t="0" r="9525" b="0"/>
+                  <wp:effectExtent l="19050" t="0" r="0" b="0"/>
                   <wp:wrapNone/>
-                  <wp:docPr id="3" name="Graphic 3" descr="Arrow: Slight curve"/>
+                  <wp:docPr id="4" name="Graphic 4" descr="Arrow: Counterclockwise curve"/>
                   <wp:cNvGraphicFramePr>
                     <a:graphicFrameLocks xmlns:a="http://schemas.openxmlformats.org/drawingml/2006/main" noChangeAspect="1"/>
                   </wp:cNvGraphicFramePr>
@@ -132,7 +133,7 @@
                     <a:graphicData uri="http://schemas.openxmlformats.org/drawingml/2006/picture">
                       <pic:pic xmlns:pic="http://schemas.openxmlformats.org/drawingml/2006/picture">
                         <pic:nvPicPr>
-                          <pic:cNvPr id="3" name="SlightCurve.svg"/>
+                          <pic:cNvPr id="4" name="CurveCounterclockwise.svg"/>
                           <pic:cNvPicPr/>
                         </pic:nvPicPr>
                         <pic:blipFill>
@@ -151,7 +152,7 @@
                           </a:stretch>
                         </pic:blipFill>
                         <pic:spPr>
-                          <a:xfrm>
+                          <a:xfrm rot="15144807">
                             <a:off x="0" y="0"/>
                             <a:ext cx="542925" cy="542925"/>
                           </a:xfrm>
@@ -191,15 +192,13 @@
       </w:tr>
       <w:tr>
         <w:trPr>
-          <w:trHeight w:hRule="exact" w:val="9072"/>
+          <w:trHeight w:hRule="exact" w:val="9128"/>
         </w:trPr>
         <w:tc>
           <w:tcPr>
             <w:tcW w:w="14754" w:type="dxa"/>
           </w:tcPr>
           <w:p>
-            <w:bookmarkStart w:id="0" w:name="_GoBack"/>
-            <w:bookmarkEnd w:id="0"/>
             <w:r>
               <w:rPr>
                 <w:rFonts w:asciiTheme="majorHAnsi" w:hAnsiTheme="majorHAnsi"/>
@@ -232,13 +231,13 @@
                           <pic:cNvPicPr/>
                         </pic:nvPicPr>
                         <pic:blipFill>
-                          <a:blip r:embed="rId10" cstate="print">
+                          <a:blip r:embed="rId8" cstate="print">
                             <a:extLst>
                               <a:ext uri="{28A0092B-C50C-407E-A947-70E740481C1C}">
                                 <a14:useLocalDpi xmlns:a14="http://schemas.microsoft.com/office/drawing/2010/main" val="0"/>
                               </a:ext>
                               <a:ext uri="{96DAC541-7B7A-43D3-8B79-37D633B846F1}">
-                                <asvg:svgBlip xmlns:asvg="http://schemas.microsoft.com/office/drawing/2016/SVG/main" r:embed="rId11"/>
+                                <asvg:svgBlip xmlns:asvg="http://schemas.microsoft.com/office/drawing/2016/SVG/main" r:embed="rId9"/>
                               </a:ext>
                             </a:extLst>
                           </a:blip>
@@ -276,6 +275,7 @@
           <w:p/>
         </w:tc>
       </w:tr>
+      <w:bookmarkEnd w:id="0"/>
     </w:tbl>
     <w:p>
       <w:pPr>
@@ -5719,10 +5719,10 @@
     <w:rsid w:val="00426086"/>
     <w:rsid w:val="00995440"/>
     <w:rsid w:val="009C5EF6"/>
+    <w:rsid w:val="00BF49AA"/>
     <w:rsid w:val="00CD0360"/>
     <w:rsid w:val="00CD43EC"/>
     <w:rsid w:val="00D86BD4"/>
-    <w:rsid w:val="00F3169D"/>
   </w:rsids>
   <m:mathPr>
     <m:mathFont m:val="Cambria Math"/>
@@ -6385,7 +6385,7 @@
 </file>
 
 <file path=customXml/itemProps1.xml><?xml version="1.0" encoding="utf-8"?>
-<ds:datastoreItem xmlns:ds="http://schemas.openxmlformats.org/officeDocument/2006/customXml" ds:itemID="{D5BACBDC-0632-45FB-B758-8F829353D1DF}">
+<ds:datastoreItem xmlns:ds="http://schemas.openxmlformats.org/officeDocument/2006/customXml" ds:itemID="{C6E4AC25-0ED9-49BF-9E07-E56B6E96C414}">
   <ds:schemaRefs>
     <ds:schemaRef ds:uri="http://schemas.openxmlformats.org/officeDocument/2006/bibliography"/>
   </ds:schemaRefs>

</xml_diff>